<commit_message>
Adding Maya Angelou Elizabeth Barrett Browning more Shel Silversteign William Butler Yeats
</commit_message>
<xml_diff>
--- a/famous_poems.docx
+++ b/famous_poems.docx
@@ -13070,9 +13070,1114 @@
         <w:t>.</w:t>
       </w:r>
     </w:p>
+    <w:p/>
+    <w:p/>
+    <w:p>
+      <w:pPr>
+        <w:pStyle w:val="Heading2"/>
+        <w:rPr>
+          <w:rFonts w:ascii="Verdana" w:hAnsi="Verdana"/>
+          <w:color w:val="000000"/>
+          <w:sz w:val="32"/>
+          <w:szCs w:val="32"/>
+        </w:rPr>
+      </w:pPr>
+      <w:r>
+        <w:rPr>
+          <w:rFonts w:ascii="Verdana" w:hAnsi="Verdana"/>
+          <w:color w:val="000000"/>
+          <w:sz w:val="32"/>
+          <w:szCs w:val="32"/>
+        </w:rPr>
+        <w:t>How Do I Love Thee?</w:t>
+      </w:r>
+    </w:p>
+    <w:p>
+      <w:pPr>
+        <w:pStyle w:val="Heading3"/>
+        <w:rPr>
+          <w:rFonts w:ascii="Verdana" w:hAnsi="Verdana"/>
+          <w:color w:val="000000"/>
+          <w:sz w:val="27"/>
+          <w:szCs w:val="27"/>
+        </w:rPr>
+      </w:pPr>
+      <w:proofErr w:type="gramStart"/>
+      <w:r>
+        <w:rPr>
+          <w:rFonts w:ascii="Verdana" w:hAnsi="Verdana"/>
+          <w:color w:val="000000"/>
+        </w:rPr>
+        <w:t>by</w:t>
+      </w:r>
+      <w:proofErr w:type="gramEnd"/>
+      <w:r>
+        <w:rPr>
+          <w:rFonts w:ascii="Verdana" w:hAnsi="Verdana"/>
+          <w:color w:val="000000"/>
+        </w:rPr>
+        <w:t xml:space="preserve"> Elizabeth Barrett Browning</w:t>
+      </w:r>
+    </w:p>
+    <w:p>
+      <w:pPr>
+        <w:pStyle w:val="NormalWeb"/>
+        <w:spacing w:line="270" w:lineRule="atLeast"/>
+        <w:rPr>
+          <w:rFonts w:ascii="Verdana" w:hAnsi="Verdana"/>
+          <w:color w:val="000000"/>
+          <w:sz w:val="18"/>
+          <w:szCs w:val="18"/>
+        </w:rPr>
+      </w:pPr>
+      <w:r>
+        <w:rPr>
+          <w:rFonts w:ascii="Verdana" w:hAnsi="Verdana"/>
+          <w:color w:val="000000"/>
+          <w:sz w:val="18"/>
+          <w:szCs w:val="18"/>
+        </w:rPr>
+        <w:t>How do I love thee? Let me count the ways.</w:t>
+      </w:r>
+      <w:r>
+        <w:rPr>
+          <w:rStyle w:val="apple-converted-space"/>
+          <w:rFonts w:ascii="Verdana" w:hAnsi="Verdana"/>
+          <w:color w:val="000000"/>
+          <w:sz w:val="18"/>
+          <w:szCs w:val="18"/>
+        </w:rPr>
+        <w:t> </w:t>
+      </w:r>
+      <w:r>
+        <w:rPr>
+          <w:rFonts w:ascii="Verdana" w:hAnsi="Verdana"/>
+          <w:color w:val="000000"/>
+          <w:sz w:val="18"/>
+          <w:szCs w:val="18"/>
+        </w:rPr>
+        <w:br/>
+        <w:t>I love thee to the depth and breadth and height</w:t>
+      </w:r>
+      <w:r>
+        <w:rPr>
+          <w:rStyle w:val="apple-converted-space"/>
+          <w:rFonts w:ascii="Verdana" w:hAnsi="Verdana"/>
+          <w:color w:val="000000"/>
+          <w:sz w:val="18"/>
+          <w:szCs w:val="18"/>
+        </w:rPr>
+        <w:t> </w:t>
+      </w:r>
+      <w:r>
+        <w:rPr>
+          <w:rFonts w:ascii="Verdana" w:hAnsi="Verdana"/>
+          <w:color w:val="000000"/>
+          <w:sz w:val="18"/>
+          <w:szCs w:val="18"/>
+        </w:rPr>
+        <w:br/>
+      </w:r>
+      <w:proofErr w:type="gramStart"/>
+      <w:r>
+        <w:rPr>
+          <w:rFonts w:ascii="Verdana" w:hAnsi="Verdana"/>
+          <w:color w:val="000000"/>
+          <w:sz w:val="18"/>
+          <w:szCs w:val="18"/>
+        </w:rPr>
+        <w:t>My</w:t>
+      </w:r>
+      <w:proofErr w:type="gramEnd"/>
+      <w:r>
+        <w:rPr>
+          <w:rFonts w:ascii="Verdana" w:hAnsi="Verdana"/>
+          <w:color w:val="000000"/>
+          <w:sz w:val="18"/>
+          <w:szCs w:val="18"/>
+        </w:rPr>
+        <w:t xml:space="preserve"> soul can reach, when feeling out of sight</w:t>
+      </w:r>
+      <w:r>
+        <w:rPr>
+          <w:rStyle w:val="apple-converted-space"/>
+          <w:rFonts w:ascii="Verdana" w:hAnsi="Verdana"/>
+          <w:color w:val="000000"/>
+          <w:sz w:val="18"/>
+          <w:szCs w:val="18"/>
+        </w:rPr>
+        <w:t> </w:t>
+      </w:r>
+      <w:r>
+        <w:rPr>
+          <w:rFonts w:ascii="Verdana" w:hAnsi="Verdana"/>
+          <w:color w:val="000000"/>
+          <w:sz w:val="18"/>
+          <w:szCs w:val="18"/>
+        </w:rPr>
+        <w:br/>
+        <w:t>For the ends of Being and ideal Grace.</w:t>
+      </w:r>
+      <w:r>
+        <w:rPr>
+          <w:rStyle w:val="apple-converted-space"/>
+          <w:rFonts w:ascii="Verdana" w:hAnsi="Verdana"/>
+          <w:color w:val="000000"/>
+          <w:sz w:val="18"/>
+          <w:szCs w:val="18"/>
+        </w:rPr>
+        <w:t> </w:t>
+      </w:r>
+      <w:r>
+        <w:rPr>
+          <w:rFonts w:ascii="Verdana" w:hAnsi="Verdana"/>
+          <w:color w:val="000000"/>
+          <w:sz w:val="18"/>
+          <w:szCs w:val="18"/>
+        </w:rPr>
+        <w:br/>
+        <w:t>I love thee to the level of every day's</w:t>
+      </w:r>
+      <w:r>
+        <w:rPr>
+          <w:rStyle w:val="apple-converted-space"/>
+          <w:rFonts w:ascii="Verdana" w:hAnsi="Verdana"/>
+          <w:color w:val="000000"/>
+          <w:sz w:val="18"/>
+          <w:szCs w:val="18"/>
+        </w:rPr>
+        <w:t> </w:t>
+      </w:r>
+      <w:r>
+        <w:rPr>
+          <w:rFonts w:ascii="Verdana" w:hAnsi="Verdana"/>
+          <w:color w:val="000000"/>
+          <w:sz w:val="18"/>
+          <w:szCs w:val="18"/>
+        </w:rPr>
+        <w:br/>
+      </w:r>
+      <w:proofErr w:type="gramStart"/>
+      <w:r>
+        <w:rPr>
+          <w:rFonts w:ascii="Verdana" w:hAnsi="Verdana"/>
+          <w:color w:val="000000"/>
+          <w:sz w:val="18"/>
+          <w:szCs w:val="18"/>
+        </w:rPr>
+        <w:t>Most</w:t>
+      </w:r>
+      <w:proofErr w:type="gramEnd"/>
+      <w:r>
+        <w:rPr>
+          <w:rFonts w:ascii="Verdana" w:hAnsi="Verdana"/>
+          <w:color w:val="000000"/>
+          <w:sz w:val="18"/>
+          <w:szCs w:val="18"/>
+        </w:rPr>
+        <w:t xml:space="preserve"> quiet need, by sun and candlelight.</w:t>
+      </w:r>
+      <w:r>
+        <w:rPr>
+          <w:rStyle w:val="apple-converted-space"/>
+          <w:rFonts w:ascii="Verdana" w:hAnsi="Verdana"/>
+          <w:color w:val="000000"/>
+          <w:sz w:val="18"/>
+          <w:szCs w:val="18"/>
+        </w:rPr>
+        <w:t> </w:t>
+      </w:r>
+      <w:r>
+        <w:rPr>
+          <w:rFonts w:ascii="Verdana" w:hAnsi="Verdana"/>
+          <w:color w:val="000000"/>
+          <w:sz w:val="18"/>
+          <w:szCs w:val="18"/>
+        </w:rPr>
+        <w:br/>
+        <w:t>I love thee freely, as men strive for Right;</w:t>
+      </w:r>
+      <w:r>
+        <w:rPr>
+          <w:rStyle w:val="apple-converted-space"/>
+          <w:rFonts w:ascii="Verdana" w:hAnsi="Verdana"/>
+          <w:color w:val="000000"/>
+          <w:sz w:val="18"/>
+          <w:szCs w:val="18"/>
+        </w:rPr>
+        <w:t> </w:t>
+      </w:r>
+      <w:r>
+        <w:rPr>
+          <w:rFonts w:ascii="Verdana" w:hAnsi="Verdana"/>
+          <w:color w:val="000000"/>
+          <w:sz w:val="18"/>
+          <w:szCs w:val="18"/>
+        </w:rPr>
+        <w:br/>
+        <w:t>I love thee purely, as they turn from Praise.</w:t>
+      </w:r>
+      <w:r>
+        <w:rPr>
+          <w:rStyle w:val="apple-converted-space"/>
+          <w:rFonts w:ascii="Verdana" w:hAnsi="Verdana"/>
+          <w:color w:val="000000"/>
+          <w:sz w:val="18"/>
+          <w:szCs w:val="18"/>
+        </w:rPr>
+        <w:t> </w:t>
+      </w:r>
+      <w:r>
+        <w:rPr>
+          <w:rFonts w:ascii="Verdana" w:hAnsi="Verdana"/>
+          <w:color w:val="000000"/>
+          <w:sz w:val="18"/>
+          <w:szCs w:val="18"/>
+        </w:rPr>
+        <w:br/>
+        <w:t>I love with a passion put to use</w:t>
+      </w:r>
+      <w:r>
+        <w:rPr>
+          <w:rStyle w:val="apple-converted-space"/>
+          <w:rFonts w:ascii="Verdana" w:hAnsi="Verdana"/>
+          <w:color w:val="000000"/>
+          <w:sz w:val="18"/>
+          <w:szCs w:val="18"/>
+        </w:rPr>
+        <w:t> </w:t>
+      </w:r>
+      <w:r>
+        <w:rPr>
+          <w:rFonts w:ascii="Verdana" w:hAnsi="Verdana"/>
+          <w:color w:val="000000"/>
+          <w:sz w:val="18"/>
+          <w:szCs w:val="18"/>
+        </w:rPr>
+        <w:br/>
+      </w:r>
+      <w:proofErr w:type="gramStart"/>
+      <w:r>
+        <w:rPr>
+          <w:rFonts w:ascii="Verdana" w:hAnsi="Verdana"/>
+          <w:color w:val="000000"/>
+          <w:sz w:val="18"/>
+          <w:szCs w:val="18"/>
+        </w:rPr>
+        <w:t>In</w:t>
+      </w:r>
+      <w:proofErr w:type="gramEnd"/>
+      <w:r>
+        <w:rPr>
+          <w:rFonts w:ascii="Verdana" w:hAnsi="Verdana"/>
+          <w:color w:val="000000"/>
+          <w:sz w:val="18"/>
+          <w:szCs w:val="18"/>
+        </w:rPr>
+        <w:t xml:space="preserve"> my old </w:t>
+      </w:r>
+      <w:proofErr w:type="spellStart"/>
+      <w:r>
+        <w:rPr>
+          <w:rFonts w:ascii="Verdana" w:hAnsi="Verdana"/>
+          <w:color w:val="000000"/>
+          <w:sz w:val="18"/>
+          <w:szCs w:val="18"/>
+        </w:rPr>
+        <w:t>griefs</w:t>
+      </w:r>
+      <w:proofErr w:type="spellEnd"/>
+      <w:r>
+        <w:rPr>
+          <w:rFonts w:ascii="Verdana" w:hAnsi="Verdana"/>
+          <w:color w:val="000000"/>
+          <w:sz w:val="18"/>
+          <w:szCs w:val="18"/>
+        </w:rPr>
+        <w:t>, and with my childhood's faith.</w:t>
+      </w:r>
+      <w:r>
+        <w:rPr>
+          <w:rStyle w:val="apple-converted-space"/>
+          <w:rFonts w:ascii="Verdana" w:hAnsi="Verdana"/>
+          <w:color w:val="000000"/>
+          <w:sz w:val="18"/>
+          <w:szCs w:val="18"/>
+        </w:rPr>
+        <w:t> </w:t>
+      </w:r>
+      <w:r>
+        <w:rPr>
+          <w:rFonts w:ascii="Verdana" w:hAnsi="Verdana"/>
+          <w:color w:val="000000"/>
+          <w:sz w:val="18"/>
+          <w:szCs w:val="18"/>
+        </w:rPr>
+        <w:br/>
+        <w:t>I love thee with a love I seemed to lose</w:t>
+      </w:r>
+      <w:r>
+        <w:rPr>
+          <w:rStyle w:val="apple-converted-space"/>
+          <w:rFonts w:ascii="Verdana" w:hAnsi="Verdana"/>
+          <w:color w:val="000000"/>
+          <w:sz w:val="18"/>
+          <w:szCs w:val="18"/>
+        </w:rPr>
+        <w:t> </w:t>
+      </w:r>
+      <w:r>
+        <w:rPr>
+          <w:rFonts w:ascii="Verdana" w:hAnsi="Verdana"/>
+          <w:color w:val="000000"/>
+          <w:sz w:val="18"/>
+          <w:szCs w:val="18"/>
+        </w:rPr>
+        <w:br/>
+      </w:r>
+      <w:proofErr w:type="gramStart"/>
+      <w:r>
+        <w:rPr>
+          <w:rFonts w:ascii="Verdana" w:hAnsi="Verdana"/>
+          <w:color w:val="000000"/>
+          <w:sz w:val="18"/>
+          <w:szCs w:val="18"/>
+        </w:rPr>
+        <w:t>With</w:t>
+      </w:r>
+      <w:proofErr w:type="gramEnd"/>
+      <w:r>
+        <w:rPr>
+          <w:rFonts w:ascii="Verdana" w:hAnsi="Verdana"/>
+          <w:color w:val="000000"/>
+          <w:sz w:val="18"/>
+          <w:szCs w:val="18"/>
+        </w:rPr>
+        <w:t xml:space="preserve"> my lost saints, I love thee with the breath,</w:t>
+      </w:r>
+      <w:r>
+        <w:rPr>
+          <w:rStyle w:val="apple-converted-space"/>
+          <w:rFonts w:ascii="Verdana" w:hAnsi="Verdana"/>
+          <w:color w:val="000000"/>
+          <w:sz w:val="18"/>
+          <w:szCs w:val="18"/>
+        </w:rPr>
+        <w:t> </w:t>
+      </w:r>
+      <w:r>
+        <w:rPr>
+          <w:rFonts w:ascii="Verdana" w:hAnsi="Verdana"/>
+          <w:color w:val="000000"/>
+          <w:sz w:val="18"/>
+          <w:szCs w:val="18"/>
+        </w:rPr>
+        <w:br/>
+        <w:t xml:space="preserve">Smiles, tears, of all my life! </w:t>
+      </w:r>
+      <w:proofErr w:type="gramStart"/>
+      <w:r>
+        <w:rPr>
+          <w:rFonts w:ascii="Verdana" w:hAnsi="Verdana"/>
+          <w:color w:val="000000"/>
+          <w:sz w:val="18"/>
+          <w:szCs w:val="18"/>
+        </w:rPr>
+        <w:t>and</w:t>
+      </w:r>
+      <w:proofErr w:type="gramEnd"/>
+      <w:r>
+        <w:rPr>
+          <w:rFonts w:ascii="Verdana" w:hAnsi="Verdana"/>
+          <w:color w:val="000000"/>
+          <w:sz w:val="18"/>
+          <w:szCs w:val="18"/>
+        </w:rPr>
+        <w:t>, if God choose,</w:t>
+      </w:r>
+      <w:r>
+        <w:rPr>
+          <w:rStyle w:val="apple-converted-space"/>
+          <w:rFonts w:ascii="Verdana" w:hAnsi="Verdana"/>
+          <w:color w:val="000000"/>
+          <w:sz w:val="18"/>
+          <w:szCs w:val="18"/>
+        </w:rPr>
+        <w:t> </w:t>
+      </w:r>
+      <w:r>
+        <w:rPr>
+          <w:rFonts w:ascii="Verdana" w:hAnsi="Verdana"/>
+          <w:color w:val="000000"/>
+          <w:sz w:val="18"/>
+          <w:szCs w:val="18"/>
+        </w:rPr>
+        <w:br/>
+        <w:t>I shall but love thee better after death.</w:t>
+      </w:r>
+      <w:r>
+        <w:rPr>
+          <w:rStyle w:val="apple-converted-space"/>
+          <w:rFonts w:ascii="Verdana" w:hAnsi="Verdana"/>
+          <w:color w:val="000000"/>
+          <w:sz w:val="18"/>
+          <w:szCs w:val="18"/>
+        </w:rPr>
+        <w:t> </w:t>
+      </w:r>
+    </w:p>
+    <w:p>
+      <w:pPr>
+        <w:rPr>
+          <w:rFonts w:ascii="Verdana" w:hAnsi="Verdana"/>
+          <w:color w:val="000000"/>
+          <w:sz w:val="21"/>
+          <w:szCs w:val="21"/>
+          <w:shd w:val="clear" w:color="auto" w:fill="DEDEDE"/>
+        </w:rPr>
+      </w:pPr>
+      <w:proofErr w:type="gramStart"/>
+      <w:r>
+        <w:rPr>
+          <w:rFonts w:ascii="Verdana" w:hAnsi="Verdana"/>
+          <w:color w:val="000000"/>
+          <w:sz w:val="21"/>
+          <w:szCs w:val="21"/>
+          <w:shd w:val="clear" w:color="auto" w:fill="DEDEDE"/>
+        </w:rPr>
+        <w:lastRenderedPageBreak/>
+        <w:t>by</w:t>
+      </w:r>
+      <w:proofErr w:type="gramEnd"/>
+      <w:r>
+        <w:rPr>
+          <w:rFonts w:ascii="Verdana" w:hAnsi="Verdana"/>
+          <w:color w:val="000000"/>
+          <w:sz w:val="21"/>
+          <w:szCs w:val="21"/>
+          <w:shd w:val="clear" w:color="auto" w:fill="DEDEDE"/>
+        </w:rPr>
+        <w:t xml:space="preserve"> Maya Angelou |  | Touched by An Angel </w:t>
+      </w:r>
+    </w:p>
+    <w:p>
+      <w:pPr>
+        <w:rPr>
+          <w:rFonts w:ascii="Verdana" w:hAnsi="Verdana"/>
+          <w:color w:val="000000"/>
+          <w:sz w:val="21"/>
+          <w:szCs w:val="21"/>
+          <w:shd w:val="clear" w:color="auto" w:fill="DEDEDE"/>
+        </w:rPr>
+      </w:pPr>
+      <w:r>
+        <w:rPr>
+          <w:rFonts w:ascii="Verdana" w:hAnsi="Verdana"/>
+          <w:color w:val="000000"/>
+          <w:sz w:val="21"/>
+          <w:szCs w:val="21"/>
+          <w:shd w:val="clear" w:color="auto" w:fill="DEDEDE"/>
+        </w:rPr>
+        <w:t xml:space="preserve">We, unaccustomed to courage </w:t>
+      </w:r>
+    </w:p>
+    <w:p>
+      <w:pPr>
+        <w:rPr>
+          <w:rFonts w:ascii="Verdana" w:hAnsi="Verdana"/>
+          <w:color w:val="000000"/>
+          <w:sz w:val="21"/>
+          <w:szCs w:val="21"/>
+          <w:shd w:val="clear" w:color="auto" w:fill="DEDEDE"/>
+        </w:rPr>
+      </w:pPr>
+      <w:proofErr w:type="gramStart"/>
+      <w:r>
+        <w:rPr>
+          <w:rFonts w:ascii="Verdana" w:hAnsi="Verdana"/>
+          <w:color w:val="000000"/>
+          <w:sz w:val="21"/>
+          <w:szCs w:val="21"/>
+          <w:shd w:val="clear" w:color="auto" w:fill="DEDEDE"/>
+        </w:rPr>
+        <w:t>exiles</w:t>
+      </w:r>
+      <w:proofErr w:type="gramEnd"/>
+      <w:r>
+        <w:rPr>
+          <w:rFonts w:ascii="Verdana" w:hAnsi="Verdana"/>
+          <w:color w:val="000000"/>
+          <w:sz w:val="21"/>
+          <w:szCs w:val="21"/>
+          <w:shd w:val="clear" w:color="auto" w:fill="DEDEDE"/>
+        </w:rPr>
+        <w:t xml:space="preserve"> from delight </w:t>
+      </w:r>
+    </w:p>
+    <w:p>
+      <w:pPr>
+        <w:rPr>
+          <w:rFonts w:ascii="Verdana" w:hAnsi="Verdana"/>
+          <w:color w:val="000000"/>
+          <w:sz w:val="21"/>
+          <w:szCs w:val="21"/>
+          <w:shd w:val="clear" w:color="auto" w:fill="DEDEDE"/>
+        </w:rPr>
+      </w:pPr>
+      <w:proofErr w:type="gramStart"/>
+      <w:r>
+        <w:rPr>
+          <w:rFonts w:ascii="Verdana" w:hAnsi="Verdana"/>
+          <w:color w:val="000000"/>
+          <w:sz w:val="21"/>
+          <w:szCs w:val="21"/>
+          <w:shd w:val="clear" w:color="auto" w:fill="DEDEDE"/>
+        </w:rPr>
+        <w:t>live</w:t>
+      </w:r>
+      <w:proofErr w:type="gramEnd"/>
+      <w:r>
+        <w:rPr>
+          <w:rFonts w:ascii="Verdana" w:hAnsi="Verdana"/>
+          <w:color w:val="000000"/>
+          <w:sz w:val="21"/>
+          <w:szCs w:val="21"/>
+          <w:shd w:val="clear" w:color="auto" w:fill="DEDEDE"/>
+        </w:rPr>
+        <w:t xml:space="preserve"> coiled in shells of loneliness </w:t>
+      </w:r>
+    </w:p>
+    <w:p>
+      <w:pPr>
+        <w:rPr>
+          <w:rFonts w:ascii="Verdana" w:hAnsi="Verdana"/>
+          <w:color w:val="000000"/>
+          <w:sz w:val="21"/>
+          <w:szCs w:val="21"/>
+          <w:shd w:val="clear" w:color="auto" w:fill="DEDEDE"/>
+        </w:rPr>
+      </w:pPr>
+      <w:proofErr w:type="gramStart"/>
+      <w:r>
+        <w:rPr>
+          <w:rFonts w:ascii="Verdana" w:hAnsi="Verdana"/>
+          <w:color w:val="000000"/>
+          <w:sz w:val="21"/>
+          <w:szCs w:val="21"/>
+          <w:shd w:val="clear" w:color="auto" w:fill="DEDEDE"/>
+        </w:rPr>
+        <w:t>until</w:t>
+      </w:r>
+      <w:proofErr w:type="gramEnd"/>
+      <w:r>
+        <w:rPr>
+          <w:rFonts w:ascii="Verdana" w:hAnsi="Verdana"/>
+          <w:color w:val="000000"/>
+          <w:sz w:val="21"/>
+          <w:szCs w:val="21"/>
+          <w:shd w:val="clear" w:color="auto" w:fill="DEDEDE"/>
+        </w:rPr>
+        <w:t xml:space="preserve"> love leaves its high holy temple </w:t>
+      </w:r>
+    </w:p>
+    <w:p>
+      <w:pPr>
+        <w:rPr>
+          <w:rFonts w:ascii="Verdana" w:hAnsi="Verdana"/>
+          <w:color w:val="000000"/>
+          <w:sz w:val="21"/>
+          <w:szCs w:val="21"/>
+          <w:shd w:val="clear" w:color="auto" w:fill="DEDEDE"/>
+        </w:rPr>
+      </w:pPr>
+      <w:proofErr w:type="gramStart"/>
+      <w:r>
+        <w:rPr>
+          <w:rFonts w:ascii="Verdana" w:hAnsi="Verdana"/>
+          <w:color w:val="000000"/>
+          <w:sz w:val="21"/>
+          <w:szCs w:val="21"/>
+          <w:shd w:val="clear" w:color="auto" w:fill="DEDEDE"/>
+        </w:rPr>
+        <w:t>and</w:t>
+      </w:r>
+      <w:proofErr w:type="gramEnd"/>
+      <w:r>
+        <w:rPr>
+          <w:rFonts w:ascii="Verdana" w:hAnsi="Verdana"/>
+          <w:color w:val="000000"/>
+          <w:sz w:val="21"/>
+          <w:szCs w:val="21"/>
+          <w:shd w:val="clear" w:color="auto" w:fill="DEDEDE"/>
+        </w:rPr>
+        <w:t xml:space="preserve"> comes into our sight to liberate us into life.</w:t>
+      </w:r>
+    </w:p>
+    <w:p>
+      <w:pPr>
+        <w:rPr>
+          <w:rFonts w:ascii="Verdana" w:hAnsi="Verdana"/>
+          <w:color w:val="000000"/>
+          <w:sz w:val="21"/>
+          <w:szCs w:val="21"/>
+          <w:shd w:val="clear" w:color="auto" w:fill="DEDEDE"/>
+        </w:rPr>
+      </w:pPr>
+    </w:p>
+    <w:p>
+      <w:pPr>
+        <w:rPr>
+          <w:rFonts w:ascii="Verdana" w:hAnsi="Verdana"/>
+          <w:color w:val="000000"/>
+          <w:sz w:val="21"/>
+          <w:szCs w:val="21"/>
+          <w:shd w:val="clear" w:color="auto" w:fill="DEDEDE"/>
+        </w:rPr>
+      </w:pPr>
+      <w:r>
+        <w:rPr>
+          <w:rFonts w:ascii="Verdana" w:hAnsi="Verdana"/>
+          <w:color w:val="000000"/>
+          <w:sz w:val="21"/>
+          <w:szCs w:val="21"/>
+          <w:shd w:val="clear" w:color="auto" w:fill="DEDEDE"/>
+        </w:rPr>
+        <w:t xml:space="preserve"> Love arrives </w:t>
+      </w:r>
+    </w:p>
+    <w:p>
+      <w:pPr>
+        <w:rPr>
+          <w:rFonts w:ascii="Verdana" w:hAnsi="Verdana"/>
+          <w:color w:val="000000"/>
+          <w:sz w:val="21"/>
+          <w:szCs w:val="21"/>
+          <w:shd w:val="clear" w:color="auto" w:fill="DEDEDE"/>
+        </w:rPr>
+      </w:pPr>
+      <w:proofErr w:type="gramStart"/>
+      <w:r>
+        <w:rPr>
+          <w:rFonts w:ascii="Verdana" w:hAnsi="Verdana"/>
+          <w:color w:val="000000"/>
+          <w:sz w:val="21"/>
+          <w:szCs w:val="21"/>
+          <w:shd w:val="clear" w:color="auto" w:fill="DEDEDE"/>
+        </w:rPr>
+        <w:t>and</w:t>
+      </w:r>
+      <w:proofErr w:type="gramEnd"/>
+      <w:r>
+        <w:rPr>
+          <w:rFonts w:ascii="Verdana" w:hAnsi="Verdana"/>
+          <w:color w:val="000000"/>
+          <w:sz w:val="21"/>
+          <w:szCs w:val="21"/>
+          <w:shd w:val="clear" w:color="auto" w:fill="DEDEDE"/>
+        </w:rPr>
+        <w:t xml:space="preserve"> in its train come ecstasies </w:t>
+      </w:r>
+    </w:p>
+    <w:p>
+      <w:pPr>
+        <w:rPr>
+          <w:rFonts w:ascii="Verdana" w:hAnsi="Verdana"/>
+          <w:color w:val="000000"/>
+          <w:sz w:val="21"/>
+          <w:szCs w:val="21"/>
+          <w:shd w:val="clear" w:color="auto" w:fill="DEDEDE"/>
+        </w:rPr>
+      </w:pPr>
+      <w:proofErr w:type="gramStart"/>
+      <w:r>
+        <w:rPr>
+          <w:rFonts w:ascii="Verdana" w:hAnsi="Verdana"/>
+          <w:color w:val="000000"/>
+          <w:sz w:val="21"/>
+          <w:szCs w:val="21"/>
+          <w:shd w:val="clear" w:color="auto" w:fill="DEDEDE"/>
+        </w:rPr>
+        <w:t>old</w:t>
+      </w:r>
+      <w:proofErr w:type="gramEnd"/>
+      <w:r>
+        <w:rPr>
+          <w:rFonts w:ascii="Verdana" w:hAnsi="Verdana"/>
+          <w:color w:val="000000"/>
+          <w:sz w:val="21"/>
+          <w:szCs w:val="21"/>
+          <w:shd w:val="clear" w:color="auto" w:fill="DEDEDE"/>
+        </w:rPr>
+        <w:t xml:space="preserve"> memories of pleasure</w:t>
+      </w:r>
+    </w:p>
+    <w:p>
+      <w:pPr>
+        <w:rPr>
+          <w:rFonts w:ascii="Verdana" w:hAnsi="Verdana"/>
+          <w:color w:val="000000"/>
+          <w:sz w:val="21"/>
+          <w:szCs w:val="21"/>
+          <w:shd w:val="clear" w:color="auto" w:fill="DEDEDE"/>
+        </w:rPr>
+      </w:pPr>
+      <w:r>
+        <w:rPr>
+          <w:rFonts w:ascii="Verdana" w:hAnsi="Verdana"/>
+          <w:color w:val="000000"/>
+          <w:sz w:val="21"/>
+          <w:szCs w:val="21"/>
+          <w:shd w:val="clear" w:color="auto" w:fill="DEDEDE"/>
+        </w:rPr>
+        <w:t xml:space="preserve"> </w:t>
+      </w:r>
+      <w:proofErr w:type="gramStart"/>
+      <w:r>
+        <w:rPr>
+          <w:rFonts w:ascii="Verdana" w:hAnsi="Verdana"/>
+          <w:color w:val="000000"/>
+          <w:sz w:val="21"/>
+          <w:szCs w:val="21"/>
+          <w:shd w:val="clear" w:color="auto" w:fill="DEDEDE"/>
+        </w:rPr>
+        <w:t>ancient</w:t>
+      </w:r>
+      <w:proofErr w:type="gramEnd"/>
+      <w:r>
+        <w:rPr>
+          <w:rFonts w:ascii="Verdana" w:hAnsi="Verdana"/>
+          <w:color w:val="000000"/>
+          <w:sz w:val="21"/>
+          <w:szCs w:val="21"/>
+          <w:shd w:val="clear" w:color="auto" w:fill="DEDEDE"/>
+        </w:rPr>
+        <w:t xml:space="preserve"> histories of pain. </w:t>
+      </w:r>
+    </w:p>
+    <w:p>
+      <w:pPr>
+        <w:rPr>
+          <w:rFonts w:ascii="Verdana" w:hAnsi="Verdana"/>
+          <w:color w:val="000000"/>
+          <w:sz w:val="21"/>
+          <w:szCs w:val="21"/>
+          <w:shd w:val="clear" w:color="auto" w:fill="DEDEDE"/>
+        </w:rPr>
+      </w:pPr>
+      <w:r>
+        <w:rPr>
+          <w:rFonts w:ascii="Verdana" w:hAnsi="Verdana"/>
+          <w:color w:val="000000"/>
+          <w:sz w:val="21"/>
+          <w:szCs w:val="21"/>
+          <w:shd w:val="clear" w:color="auto" w:fill="DEDEDE"/>
+        </w:rPr>
+        <w:t xml:space="preserve">Yet if we are bold, </w:t>
+      </w:r>
+    </w:p>
+    <w:p>
+      <w:pPr>
+        <w:rPr>
+          <w:rFonts w:ascii="Verdana" w:hAnsi="Verdana"/>
+          <w:color w:val="000000"/>
+          <w:sz w:val="21"/>
+          <w:szCs w:val="21"/>
+          <w:shd w:val="clear" w:color="auto" w:fill="DEDEDE"/>
+        </w:rPr>
+      </w:pPr>
+      <w:proofErr w:type="gramStart"/>
+      <w:r>
+        <w:rPr>
+          <w:rFonts w:ascii="Verdana" w:hAnsi="Verdana"/>
+          <w:color w:val="000000"/>
+          <w:sz w:val="21"/>
+          <w:szCs w:val="21"/>
+          <w:shd w:val="clear" w:color="auto" w:fill="DEDEDE"/>
+        </w:rPr>
+        <w:t>love</w:t>
+      </w:r>
+      <w:proofErr w:type="gramEnd"/>
+      <w:r>
+        <w:rPr>
+          <w:rFonts w:ascii="Verdana" w:hAnsi="Verdana"/>
+          <w:color w:val="000000"/>
+          <w:sz w:val="21"/>
+          <w:szCs w:val="21"/>
+          <w:shd w:val="clear" w:color="auto" w:fill="DEDEDE"/>
+        </w:rPr>
+        <w:t xml:space="preserve"> strikes away the chains of fear </w:t>
+      </w:r>
+    </w:p>
+    <w:p>
+      <w:pPr>
+        <w:rPr>
+          <w:rFonts w:ascii="Verdana" w:hAnsi="Verdana"/>
+          <w:color w:val="000000"/>
+          <w:sz w:val="21"/>
+          <w:szCs w:val="21"/>
+          <w:shd w:val="clear" w:color="auto" w:fill="DEDEDE"/>
+        </w:rPr>
+      </w:pPr>
+      <w:proofErr w:type="gramStart"/>
+      <w:r>
+        <w:rPr>
+          <w:rFonts w:ascii="Verdana" w:hAnsi="Verdana"/>
+          <w:color w:val="000000"/>
+          <w:sz w:val="21"/>
+          <w:szCs w:val="21"/>
+          <w:shd w:val="clear" w:color="auto" w:fill="DEDEDE"/>
+        </w:rPr>
+        <w:t>from</w:t>
+      </w:r>
+      <w:proofErr w:type="gramEnd"/>
+      <w:r>
+        <w:rPr>
+          <w:rFonts w:ascii="Verdana" w:hAnsi="Verdana"/>
+          <w:color w:val="000000"/>
+          <w:sz w:val="21"/>
+          <w:szCs w:val="21"/>
+          <w:shd w:val="clear" w:color="auto" w:fill="DEDEDE"/>
+        </w:rPr>
+        <w:t xml:space="preserve"> our souls. </w:t>
+      </w:r>
+    </w:p>
+    <w:p>
+      <w:pPr>
+        <w:rPr>
+          <w:rFonts w:ascii="Verdana" w:hAnsi="Verdana"/>
+          <w:color w:val="000000"/>
+          <w:sz w:val="21"/>
+          <w:szCs w:val="21"/>
+          <w:shd w:val="clear" w:color="auto" w:fill="DEDEDE"/>
+        </w:rPr>
+      </w:pPr>
+    </w:p>
+    <w:p>
+      <w:pPr>
+        <w:rPr>
+          <w:rFonts w:ascii="Verdana" w:hAnsi="Verdana"/>
+          <w:color w:val="000000"/>
+          <w:sz w:val="21"/>
+          <w:szCs w:val="21"/>
+          <w:shd w:val="clear" w:color="auto" w:fill="DEDEDE"/>
+        </w:rPr>
+      </w:pPr>
+      <w:r>
+        <w:rPr>
+          <w:rFonts w:ascii="Verdana" w:hAnsi="Verdana"/>
+          <w:color w:val="000000"/>
+          <w:sz w:val="21"/>
+          <w:szCs w:val="21"/>
+          <w:shd w:val="clear" w:color="auto" w:fill="DEDEDE"/>
+        </w:rPr>
+        <w:t>We are weaned from our timidity</w:t>
+      </w:r>
+    </w:p>
+    <w:p>
+      <w:pPr>
+        <w:rPr>
+          <w:rFonts w:ascii="Verdana" w:hAnsi="Verdana"/>
+          <w:color w:val="000000"/>
+          <w:sz w:val="21"/>
+          <w:szCs w:val="21"/>
+          <w:shd w:val="clear" w:color="auto" w:fill="DEDEDE"/>
+        </w:rPr>
+      </w:pPr>
+      <w:r>
+        <w:rPr>
+          <w:rFonts w:ascii="Verdana" w:hAnsi="Verdana"/>
+          <w:color w:val="000000"/>
+          <w:sz w:val="21"/>
+          <w:szCs w:val="21"/>
+          <w:shd w:val="clear" w:color="auto" w:fill="DEDEDE"/>
+        </w:rPr>
+        <w:t xml:space="preserve"> In the flush of love's light </w:t>
+      </w:r>
+    </w:p>
+    <w:p>
+      <w:pPr>
+        <w:rPr>
+          <w:rFonts w:ascii="Verdana" w:hAnsi="Verdana"/>
+          <w:color w:val="000000"/>
+          <w:sz w:val="21"/>
+          <w:szCs w:val="21"/>
+          <w:shd w:val="clear" w:color="auto" w:fill="DEDEDE"/>
+        </w:rPr>
+      </w:pPr>
+      <w:proofErr w:type="gramStart"/>
+      <w:r>
+        <w:rPr>
+          <w:rFonts w:ascii="Verdana" w:hAnsi="Verdana"/>
+          <w:color w:val="000000"/>
+          <w:sz w:val="21"/>
+          <w:szCs w:val="21"/>
+          <w:shd w:val="clear" w:color="auto" w:fill="DEDEDE"/>
+        </w:rPr>
+        <w:t>we</w:t>
+      </w:r>
+      <w:proofErr w:type="gramEnd"/>
+      <w:r>
+        <w:rPr>
+          <w:rFonts w:ascii="Verdana" w:hAnsi="Verdana"/>
+          <w:color w:val="000000"/>
+          <w:sz w:val="21"/>
+          <w:szCs w:val="21"/>
+          <w:shd w:val="clear" w:color="auto" w:fill="DEDEDE"/>
+        </w:rPr>
+        <w:t xml:space="preserve"> dare be brave </w:t>
+      </w:r>
+    </w:p>
+    <w:p>
+      <w:pPr>
+        <w:rPr>
+          <w:rFonts w:ascii="Verdana" w:hAnsi="Verdana"/>
+          <w:color w:val="000000"/>
+          <w:sz w:val="21"/>
+          <w:szCs w:val="21"/>
+          <w:shd w:val="clear" w:color="auto" w:fill="DEDEDE"/>
+        </w:rPr>
+      </w:pPr>
+      <w:r>
+        <w:rPr>
+          <w:rFonts w:ascii="Verdana" w:hAnsi="Verdana"/>
+          <w:color w:val="000000"/>
+          <w:sz w:val="21"/>
+          <w:szCs w:val="21"/>
+          <w:shd w:val="clear" w:color="auto" w:fill="DEDEDE"/>
+        </w:rPr>
+        <w:t xml:space="preserve">And suddenly we see </w:t>
+      </w:r>
+    </w:p>
+    <w:p>
+      <w:pPr>
+        <w:rPr>
+          <w:rFonts w:ascii="Verdana" w:hAnsi="Verdana"/>
+          <w:color w:val="000000"/>
+          <w:sz w:val="21"/>
+          <w:szCs w:val="21"/>
+          <w:shd w:val="clear" w:color="auto" w:fill="DEDEDE"/>
+        </w:rPr>
+      </w:pPr>
+      <w:proofErr w:type="gramStart"/>
+      <w:r>
+        <w:rPr>
+          <w:rFonts w:ascii="Verdana" w:hAnsi="Verdana"/>
+          <w:color w:val="000000"/>
+          <w:sz w:val="21"/>
+          <w:szCs w:val="21"/>
+          <w:shd w:val="clear" w:color="auto" w:fill="DEDEDE"/>
+        </w:rPr>
+        <w:t>that</w:t>
+      </w:r>
+      <w:proofErr w:type="gramEnd"/>
+      <w:r>
+        <w:rPr>
+          <w:rFonts w:ascii="Verdana" w:hAnsi="Verdana"/>
+          <w:color w:val="000000"/>
+          <w:sz w:val="21"/>
+          <w:szCs w:val="21"/>
+          <w:shd w:val="clear" w:color="auto" w:fill="DEDEDE"/>
+        </w:rPr>
+        <w:t xml:space="preserve"> love costs all we are </w:t>
+      </w:r>
+    </w:p>
+    <w:p>
+      <w:pPr>
+        <w:rPr>
+          <w:rFonts w:ascii="Verdana" w:hAnsi="Verdana"/>
+          <w:color w:val="000000"/>
+          <w:sz w:val="21"/>
+          <w:szCs w:val="21"/>
+          <w:shd w:val="clear" w:color="auto" w:fill="DEDEDE"/>
+        </w:rPr>
+      </w:pPr>
+      <w:proofErr w:type="gramStart"/>
+      <w:r>
+        <w:rPr>
+          <w:rFonts w:ascii="Verdana" w:hAnsi="Verdana"/>
+          <w:color w:val="000000"/>
+          <w:sz w:val="21"/>
+          <w:szCs w:val="21"/>
+          <w:shd w:val="clear" w:color="auto" w:fill="DEDEDE"/>
+        </w:rPr>
+        <w:t>and</w:t>
+      </w:r>
+      <w:proofErr w:type="gramEnd"/>
+      <w:r>
+        <w:rPr>
+          <w:rFonts w:ascii="Verdana" w:hAnsi="Verdana"/>
+          <w:color w:val="000000"/>
+          <w:sz w:val="21"/>
+          <w:szCs w:val="21"/>
+          <w:shd w:val="clear" w:color="auto" w:fill="DEDEDE"/>
+        </w:rPr>
+        <w:t xml:space="preserve"> will ever be. </w:t>
+      </w:r>
+    </w:p>
+    <w:p>
+      <w:pPr>
+        <w:rPr>
+          <w:rFonts w:ascii="Verdana" w:hAnsi="Verdana"/>
+          <w:color w:val="000000"/>
+          <w:sz w:val="21"/>
+          <w:szCs w:val="21"/>
+          <w:shd w:val="clear" w:color="auto" w:fill="DEDEDE"/>
+        </w:rPr>
+      </w:pPr>
+      <w:r>
+        <w:rPr>
+          <w:rFonts w:ascii="Verdana" w:hAnsi="Verdana"/>
+          <w:color w:val="000000"/>
+          <w:sz w:val="21"/>
+          <w:szCs w:val="21"/>
+          <w:shd w:val="clear" w:color="auto" w:fill="DEDEDE"/>
+        </w:rPr>
+        <w:t xml:space="preserve">Yet it is only love </w:t>
+      </w:r>
+    </w:p>
     <w:p>
       <w:bookmarkStart w:id="48" w:name="_GoBack"/>
       <w:bookmarkEnd w:id="48"/>
+      <w:proofErr w:type="gramStart"/>
+      <w:r>
+        <w:rPr>
+          <w:rFonts w:ascii="Verdana" w:hAnsi="Verdana"/>
+          <w:color w:val="000000"/>
+          <w:sz w:val="21"/>
+          <w:szCs w:val="21"/>
+          <w:shd w:val="clear" w:color="auto" w:fill="DEDEDE"/>
+        </w:rPr>
+        <w:t>which</w:t>
+      </w:r>
+      <w:proofErr w:type="gramEnd"/>
+      <w:r>
+        <w:rPr>
+          <w:rFonts w:ascii="Verdana" w:hAnsi="Verdana"/>
+          <w:color w:val="000000"/>
+          <w:sz w:val="21"/>
+          <w:szCs w:val="21"/>
+          <w:shd w:val="clear" w:color="auto" w:fill="DEDEDE"/>
+        </w:rPr>
+        <w:t xml:space="preserve"> sets us free.</w:t>
+      </w:r>
+      <w:r>
+        <w:rPr>
+          <w:rFonts w:ascii="Verdana" w:hAnsi="Verdana"/>
+          <w:color w:val="000000"/>
+          <w:sz w:val="21"/>
+          <w:szCs w:val="21"/>
+        </w:rPr>
+        <w:br/>
+      </w:r>
+      <w:r>
+        <w:rPr>
+          <w:rFonts w:ascii="Verdana" w:hAnsi="Verdana"/>
+          <w:color w:val="000000"/>
+          <w:sz w:val="21"/>
+          <w:szCs w:val="21"/>
+        </w:rPr>
+        <w:br/>
+      </w:r>
     </w:p>
     <w:sectPr>
       <w:pgSz w:w="12240" w:h="15840"/>
@@ -13287,6 +14392,29 @@
       <w:color w:val="4F81BD" w:themeColor="accent1"/>
       <w:sz w:val="26"/>
       <w:szCs w:val="26"/>
+    </w:rPr>
+  </w:style>
+  <w:style w:type="paragraph" w:styleId="Heading3">
+    <w:name w:val="heading 3"/>
+    <w:basedOn w:val="Normal"/>
+    <w:next w:val="Normal"/>
+    <w:link w:val="Heading3Char"/>
+    <w:uiPriority w:val="9"/>
+    <w:semiHidden/>
+    <w:unhideWhenUsed/>
+    <w:qFormat/>
+    <w:rsid w:val="007C4809"/>
+    <w:pPr>
+      <w:keepNext/>
+      <w:keepLines/>
+      <w:spacing w:before="200" w:after="0"/>
+      <w:outlineLvl w:val="2"/>
+    </w:pPr>
+    <w:rPr>
+      <w:rFonts w:asciiTheme="majorHAnsi" w:eastAsiaTheme="majorEastAsia" w:hAnsiTheme="majorHAnsi" w:cstheme="majorBidi"/>
+      <w:b/>
+      <w:bCs/>
+      <w:color w:val="4F81BD" w:themeColor="accent1"/>
     </w:rPr>
   </w:style>
   <w:style w:type="paragraph" w:styleId="Heading4">
@@ -13507,6 +14635,20 @@
       <w:color w:val="4F81BD" w:themeColor="accent1"/>
     </w:rPr>
   </w:style>
+  <w:style w:type="character" w:customStyle="1" w:styleId="Heading3Char">
+    <w:name w:val="Heading 3 Char"/>
+    <w:basedOn w:val="DefaultParagraphFont"/>
+    <w:link w:val="Heading3"/>
+    <w:uiPriority w:val="9"/>
+    <w:semiHidden/>
+    <w:rsid w:val="007C4809"/>
+    <w:rPr>
+      <w:rFonts w:asciiTheme="majorHAnsi" w:eastAsiaTheme="majorEastAsia" w:hAnsiTheme="majorHAnsi" w:cstheme="majorBidi"/>
+      <w:b/>
+      <w:bCs/>
+      <w:color w:val="4F81BD" w:themeColor="accent1"/>
+    </w:rPr>
+  </w:style>
 </w:styles>
 </file>
 
@@ -13713,6 +14855,29 @@
       <w:color w:val="4F81BD" w:themeColor="accent1"/>
       <w:sz w:val="26"/>
       <w:szCs w:val="26"/>
+    </w:rPr>
+  </w:style>
+  <w:style w:type="paragraph" w:styleId="Heading3">
+    <w:name w:val="heading 3"/>
+    <w:basedOn w:val="Normal"/>
+    <w:next w:val="Normal"/>
+    <w:link w:val="Heading3Char"/>
+    <w:uiPriority w:val="9"/>
+    <w:semiHidden/>
+    <w:unhideWhenUsed/>
+    <w:qFormat/>
+    <w:rsid w:val="007C4809"/>
+    <w:pPr>
+      <w:keepNext/>
+      <w:keepLines/>
+      <w:spacing w:before="200" w:after="0"/>
+      <w:outlineLvl w:val="2"/>
+    </w:pPr>
+    <w:rPr>
+      <w:rFonts w:asciiTheme="majorHAnsi" w:eastAsiaTheme="majorEastAsia" w:hAnsiTheme="majorHAnsi" w:cstheme="majorBidi"/>
+      <w:b/>
+      <w:bCs/>
+      <w:color w:val="4F81BD" w:themeColor="accent1"/>
     </w:rPr>
   </w:style>
   <w:style w:type="paragraph" w:styleId="Heading4">
@@ -13930,6 +15095,20 @@
       <w:bCs/>
       <w:i/>
       <w:iCs/>
+      <w:color w:val="4F81BD" w:themeColor="accent1"/>
+    </w:rPr>
+  </w:style>
+  <w:style w:type="character" w:customStyle="1" w:styleId="Heading3Char">
+    <w:name w:val="Heading 3 Char"/>
+    <w:basedOn w:val="DefaultParagraphFont"/>
+    <w:link w:val="Heading3"/>
+    <w:uiPriority w:val="9"/>
+    <w:semiHidden/>
+    <w:rsid w:val="007C4809"/>
+    <w:rPr>
+      <w:rFonts w:asciiTheme="majorHAnsi" w:eastAsiaTheme="majorEastAsia" w:hAnsiTheme="majorHAnsi" w:cstheme="majorBidi"/>
+      <w:b/>
+      <w:bCs/>
       <w:color w:val="4F81BD" w:themeColor="accent1"/>
     </w:rPr>
   </w:style>

</xml_diff>

<commit_message>
Added Maya Angelou, Elizabeth Barrett Browning, more Shel Silverstein, and Yeats
</commit_message>
<xml_diff>
--- a/famous_poems.docx
+++ b/famous_poems.docx
@@ -13070,9 +13070,1114 @@
         <w:t>.</w:t>
       </w:r>
     </w:p>
+    <w:p/>
+    <w:p/>
+    <w:p>
+      <w:pPr>
+        <w:pStyle w:val="Heading2"/>
+        <w:rPr>
+          <w:rFonts w:ascii="Verdana" w:hAnsi="Verdana"/>
+          <w:color w:val="000000"/>
+          <w:sz w:val="32"/>
+          <w:szCs w:val="32"/>
+        </w:rPr>
+      </w:pPr>
+      <w:r>
+        <w:rPr>
+          <w:rFonts w:ascii="Verdana" w:hAnsi="Verdana"/>
+          <w:color w:val="000000"/>
+          <w:sz w:val="32"/>
+          <w:szCs w:val="32"/>
+        </w:rPr>
+        <w:t>How Do I Love Thee?</w:t>
+      </w:r>
+    </w:p>
+    <w:p>
+      <w:pPr>
+        <w:pStyle w:val="Heading3"/>
+        <w:rPr>
+          <w:rFonts w:ascii="Verdana" w:hAnsi="Verdana"/>
+          <w:color w:val="000000"/>
+          <w:sz w:val="27"/>
+          <w:szCs w:val="27"/>
+        </w:rPr>
+      </w:pPr>
+      <w:proofErr w:type="gramStart"/>
+      <w:r>
+        <w:rPr>
+          <w:rFonts w:ascii="Verdana" w:hAnsi="Verdana"/>
+          <w:color w:val="000000"/>
+        </w:rPr>
+        <w:t>by</w:t>
+      </w:r>
+      <w:proofErr w:type="gramEnd"/>
+      <w:r>
+        <w:rPr>
+          <w:rFonts w:ascii="Verdana" w:hAnsi="Verdana"/>
+          <w:color w:val="000000"/>
+        </w:rPr>
+        <w:t xml:space="preserve"> Elizabeth Barrett Browning</w:t>
+      </w:r>
+    </w:p>
+    <w:p>
+      <w:pPr>
+        <w:pStyle w:val="NormalWeb"/>
+        <w:spacing w:line="270" w:lineRule="atLeast"/>
+        <w:rPr>
+          <w:rFonts w:ascii="Verdana" w:hAnsi="Verdana"/>
+          <w:color w:val="000000"/>
+          <w:sz w:val="18"/>
+          <w:szCs w:val="18"/>
+        </w:rPr>
+      </w:pPr>
+      <w:r>
+        <w:rPr>
+          <w:rFonts w:ascii="Verdana" w:hAnsi="Verdana"/>
+          <w:color w:val="000000"/>
+          <w:sz w:val="18"/>
+          <w:szCs w:val="18"/>
+        </w:rPr>
+        <w:t>How do I love thee? Let me count the ways.</w:t>
+      </w:r>
+      <w:r>
+        <w:rPr>
+          <w:rStyle w:val="apple-converted-space"/>
+          <w:rFonts w:ascii="Verdana" w:hAnsi="Verdana"/>
+          <w:color w:val="000000"/>
+          <w:sz w:val="18"/>
+          <w:szCs w:val="18"/>
+        </w:rPr>
+        <w:t> </w:t>
+      </w:r>
+      <w:r>
+        <w:rPr>
+          <w:rFonts w:ascii="Verdana" w:hAnsi="Verdana"/>
+          <w:color w:val="000000"/>
+          <w:sz w:val="18"/>
+          <w:szCs w:val="18"/>
+        </w:rPr>
+        <w:br/>
+        <w:t>I love thee to the depth and breadth and height</w:t>
+      </w:r>
+      <w:r>
+        <w:rPr>
+          <w:rStyle w:val="apple-converted-space"/>
+          <w:rFonts w:ascii="Verdana" w:hAnsi="Verdana"/>
+          <w:color w:val="000000"/>
+          <w:sz w:val="18"/>
+          <w:szCs w:val="18"/>
+        </w:rPr>
+        <w:t> </w:t>
+      </w:r>
+      <w:r>
+        <w:rPr>
+          <w:rFonts w:ascii="Verdana" w:hAnsi="Verdana"/>
+          <w:color w:val="000000"/>
+          <w:sz w:val="18"/>
+          <w:szCs w:val="18"/>
+        </w:rPr>
+        <w:br/>
+      </w:r>
+      <w:proofErr w:type="gramStart"/>
+      <w:r>
+        <w:rPr>
+          <w:rFonts w:ascii="Verdana" w:hAnsi="Verdana"/>
+          <w:color w:val="000000"/>
+          <w:sz w:val="18"/>
+          <w:szCs w:val="18"/>
+        </w:rPr>
+        <w:t>My</w:t>
+      </w:r>
+      <w:proofErr w:type="gramEnd"/>
+      <w:r>
+        <w:rPr>
+          <w:rFonts w:ascii="Verdana" w:hAnsi="Verdana"/>
+          <w:color w:val="000000"/>
+          <w:sz w:val="18"/>
+          <w:szCs w:val="18"/>
+        </w:rPr>
+        <w:t xml:space="preserve"> soul can reach, when feeling out of sight</w:t>
+      </w:r>
+      <w:r>
+        <w:rPr>
+          <w:rStyle w:val="apple-converted-space"/>
+          <w:rFonts w:ascii="Verdana" w:hAnsi="Verdana"/>
+          <w:color w:val="000000"/>
+          <w:sz w:val="18"/>
+          <w:szCs w:val="18"/>
+        </w:rPr>
+        <w:t> </w:t>
+      </w:r>
+      <w:r>
+        <w:rPr>
+          <w:rFonts w:ascii="Verdana" w:hAnsi="Verdana"/>
+          <w:color w:val="000000"/>
+          <w:sz w:val="18"/>
+          <w:szCs w:val="18"/>
+        </w:rPr>
+        <w:br/>
+        <w:t>For the ends of Being and ideal Grace.</w:t>
+      </w:r>
+      <w:r>
+        <w:rPr>
+          <w:rStyle w:val="apple-converted-space"/>
+          <w:rFonts w:ascii="Verdana" w:hAnsi="Verdana"/>
+          <w:color w:val="000000"/>
+          <w:sz w:val="18"/>
+          <w:szCs w:val="18"/>
+        </w:rPr>
+        <w:t> </w:t>
+      </w:r>
+      <w:r>
+        <w:rPr>
+          <w:rFonts w:ascii="Verdana" w:hAnsi="Verdana"/>
+          <w:color w:val="000000"/>
+          <w:sz w:val="18"/>
+          <w:szCs w:val="18"/>
+        </w:rPr>
+        <w:br/>
+        <w:t>I love thee to the level of every day's</w:t>
+      </w:r>
+      <w:r>
+        <w:rPr>
+          <w:rStyle w:val="apple-converted-space"/>
+          <w:rFonts w:ascii="Verdana" w:hAnsi="Verdana"/>
+          <w:color w:val="000000"/>
+          <w:sz w:val="18"/>
+          <w:szCs w:val="18"/>
+        </w:rPr>
+        <w:t> </w:t>
+      </w:r>
+      <w:r>
+        <w:rPr>
+          <w:rFonts w:ascii="Verdana" w:hAnsi="Verdana"/>
+          <w:color w:val="000000"/>
+          <w:sz w:val="18"/>
+          <w:szCs w:val="18"/>
+        </w:rPr>
+        <w:br/>
+      </w:r>
+      <w:proofErr w:type="gramStart"/>
+      <w:r>
+        <w:rPr>
+          <w:rFonts w:ascii="Verdana" w:hAnsi="Verdana"/>
+          <w:color w:val="000000"/>
+          <w:sz w:val="18"/>
+          <w:szCs w:val="18"/>
+        </w:rPr>
+        <w:t>Most</w:t>
+      </w:r>
+      <w:proofErr w:type="gramEnd"/>
+      <w:r>
+        <w:rPr>
+          <w:rFonts w:ascii="Verdana" w:hAnsi="Verdana"/>
+          <w:color w:val="000000"/>
+          <w:sz w:val="18"/>
+          <w:szCs w:val="18"/>
+        </w:rPr>
+        <w:t xml:space="preserve"> quiet need, by sun and candlelight.</w:t>
+      </w:r>
+      <w:r>
+        <w:rPr>
+          <w:rStyle w:val="apple-converted-space"/>
+          <w:rFonts w:ascii="Verdana" w:hAnsi="Verdana"/>
+          <w:color w:val="000000"/>
+          <w:sz w:val="18"/>
+          <w:szCs w:val="18"/>
+        </w:rPr>
+        <w:t> </w:t>
+      </w:r>
+      <w:r>
+        <w:rPr>
+          <w:rFonts w:ascii="Verdana" w:hAnsi="Verdana"/>
+          <w:color w:val="000000"/>
+          <w:sz w:val="18"/>
+          <w:szCs w:val="18"/>
+        </w:rPr>
+        <w:br/>
+        <w:t>I love thee freely, as men strive for Right;</w:t>
+      </w:r>
+      <w:r>
+        <w:rPr>
+          <w:rStyle w:val="apple-converted-space"/>
+          <w:rFonts w:ascii="Verdana" w:hAnsi="Verdana"/>
+          <w:color w:val="000000"/>
+          <w:sz w:val="18"/>
+          <w:szCs w:val="18"/>
+        </w:rPr>
+        <w:t> </w:t>
+      </w:r>
+      <w:r>
+        <w:rPr>
+          <w:rFonts w:ascii="Verdana" w:hAnsi="Verdana"/>
+          <w:color w:val="000000"/>
+          <w:sz w:val="18"/>
+          <w:szCs w:val="18"/>
+        </w:rPr>
+        <w:br/>
+        <w:t>I love thee purely, as they turn from Praise.</w:t>
+      </w:r>
+      <w:r>
+        <w:rPr>
+          <w:rStyle w:val="apple-converted-space"/>
+          <w:rFonts w:ascii="Verdana" w:hAnsi="Verdana"/>
+          <w:color w:val="000000"/>
+          <w:sz w:val="18"/>
+          <w:szCs w:val="18"/>
+        </w:rPr>
+        <w:t> </w:t>
+      </w:r>
+      <w:r>
+        <w:rPr>
+          <w:rFonts w:ascii="Verdana" w:hAnsi="Verdana"/>
+          <w:color w:val="000000"/>
+          <w:sz w:val="18"/>
+          <w:szCs w:val="18"/>
+        </w:rPr>
+        <w:br/>
+        <w:t>I love with a passion put to use</w:t>
+      </w:r>
+      <w:r>
+        <w:rPr>
+          <w:rStyle w:val="apple-converted-space"/>
+          <w:rFonts w:ascii="Verdana" w:hAnsi="Verdana"/>
+          <w:color w:val="000000"/>
+          <w:sz w:val="18"/>
+          <w:szCs w:val="18"/>
+        </w:rPr>
+        <w:t> </w:t>
+      </w:r>
+      <w:r>
+        <w:rPr>
+          <w:rFonts w:ascii="Verdana" w:hAnsi="Verdana"/>
+          <w:color w:val="000000"/>
+          <w:sz w:val="18"/>
+          <w:szCs w:val="18"/>
+        </w:rPr>
+        <w:br/>
+      </w:r>
+      <w:proofErr w:type="gramStart"/>
+      <w:r>
+        <w:rPr>
+          <w:rFonts w:ascii="Verdana" w:hAnsi="Verdana"/>
+          <w:color w:val="000000"/>
+          <w:sz w:val="18"/>
+          <w:szCs w:val="18"/>
+        </w:rPr>
+        <w:t>In</w:t>
+      </w:r>
+      <w:proofErr w:type="gramEnd"/>
+      <w:r>
+        <w:rPr>
+          <w:rFonts w:ascii="Verdana" w:hAnsi="Verdana"/>
+          <w:color w:val="000000"/>
+          <w:sz w:val="18"/>
+          <w:szCs w:val="18"/>
+        </w:rPr>
+        <w:t xml:space="preserve"> my old </w:t>
+      </w:r>
+      <w:proofErr w:type="spellStart"/>
+      <w:r>
+        <w:rPr>
+          <w:rFonts w:ascii="Verdana" w:hAnsi="Verdana"/>
+          <w:color w:val="000000"/>
+          <w:sz w:val="18"/>
+          <w:szCs w:val="18"/>
+        </w:rPr>
+        <w:t>griefs</w:t>
+      </w:r>
+      <w:proofErr w:type="spellEnd"/>
+      <w:r>
+        <w:rPr>
+          <w:rFonts w:ascii="Verdana" w:hAnsi="Verdana"/>
+          <w:color w:val="000000"/>
+          <w:sz w:val="18"/>
+          <w:szCs w:val="18"/>
+        </w:rPr>
+        <w:t>, and with my childhood's faith.</w:t>
+      </w:r>
+      <w:r>
+        <w:rPr>
+          <w:rStyle w:val="apple-converted-space"/>
+          <w:rFonts w:ascii="Verdana" w:hAnsi="Verdana"/>
+          <w:color w:val="000000"/>
+          <w:sz w:val="18"/>
+          <w:szCs w:val="18"/>
+        </w:rPr>
+        <w:t> </w:t>
+      </w:r>
+      <w:r>
+        <w:rPr>
+          <w:rFonts w:ascii="Verdana" w:hAnsi="Verdana"/>
+          <w:color w:val="000000"/>
+          <w:sz w:val="18"/>
+          <w:szCs w:val="18"/>
+        </w:rPr>
+        <w:br/>
+        <w:t>I love thee with a love I seemed to lose</w:t>
+      </w:r>
+      <w:r>
+        <w:rPr>
+          <w:rStyle w:val="apple-converted-space"/>
+          <w:rFonts w:ascii="Verdana" w:hAnsi="Verdana"/>
+          <w:color w:val="000000"/>
+          <w:sz w:val="18"/>
+          <w:szCs w:val="18"/>
+        </w:rPr>
+        <w:t> </w:t>
+      </w:r>
+      <w:r>
+        <w:rPr>
+          <w:rFonts w:ascii="Verdana" w:hAnsi="Verdana"/>
+          <w:color w:val="000000"/>
+          <w:sz w:val="18"/>
+          <w:szCs w:val="18"/>
+        </w:rPr>
+        <w:br/>
+      </w:r>
+      <w:proofErr w:type="gramStart"/>
+      <w:r>
+        <w:rPr>
+          <w:rFonts w:ascii="Verdana" w:hAnsi="Verdana"/>
+          <w:color w:val="000000"/>
+          <w:sz w:val="18"/>
+          <w:szCs w:val="18"/>
+        </w:rPr>
+        <w:t>With</w:t>
+      </w:r>
+      <w:proofErr w:type="gramEnd"/>
+      <w:r>
+        <w:rPr>
+          <w:rFonts w:ascii="Verdana" w:hAnsi="Verdana"/>
+          <w:color w:val="000000"/>
+          <w:sz w:val="18"/>
+          <w:szCs w:val="18"/>
+        </w:rPr>
+        <w:t xml:space="preserve"> my lost saints, I love thee with the breath,</w:t>
+      </w:r>
+      <w:r>
+        <w:rPr>
+          <w:rStyle w:val="apple-converted-space"/>
+          <w:rFonts w:ascii="Verdana" w:hAnsi="Verdana"/>
+          <w:color w:val="000000"/>
+          <w:sz w:val="18"/>
+          <w:szCs w:val="18"/>
+        </w:rPr>
+        <w:t> </w:t>
+      </w:r>
+      <w:r>
+        <w:rPr>
+          <w:rFonts w:ascii="Verdana" w:hAnsi="Verdana"/>
+          <w:color w:val="000000"/>
+          <w:sz w:val="18"/>
+          <w:szCs w:val="18"/>
+        </w:rPr>
+        <w:br/>
+        <w:t xml:space="preserve">Smiles, tears, of all my life! </w:t>
+      </w:r>
+      <w:proofErr w:type="gramStart"/>
+      <w:r>
+        <w:rPr>
+          <w:rFonts w:ascii="Verdana" w:hAnsi="Verdana"/>
+          <w:color w:val="000000"/>
+          <w:sz w:val="18"/>
+          <w:szCs w:val="18"/>
+        </w:rPr>
+        <w:t>and</w:t>
+      </w:r>
+      <w:proofErr w:type="gramEnd"/>
+      <w:r>
+        <w:rPr>
+          <w:rFonts w:ascii="Verdana" w:hAnsi="Verdana"/>
+          <w:color w:val="000000"/>
+          <w:sz w:val="18"/>
+          <w:szCs w:val="18"/>
+        </w:rPr>
+        <w:t>, if God choose,</w:t>
+      </w:r>
+      <w:r>
+        <w:rPr>
+          <w:rStyle w:val="apple-converted-space"/>
+          <w:rFonts w:ascii="Verdana" w:hAnsi="Verdana"/>
+          <w:color w:val="000000"/>
+          <w:sz w:val="18"/>
+          <w:szCs w:val="18"/>
+        </w:rPr>
+        <w:t> </w:t>
+      </w:r>
+      <w:r>
+        <w:rPr>
+          <w:rFonts w:ascii="Verdana" w:hAnsi="Verdana"/>
+          <w:color w:val="000000"/>
+          <w:sz w:val="18"/>
+          <w:szCs w:val="18"/>
+        </w:rPr>
+        <w:br/>
+        <w:t>I shall but love thee better after death.</w:t>
+      </w:r>
+      <w:r>
+        <w:rPr>
+          <w:rStyle w:val="apple-converted-space"/>
+          <w:rFonts w:ascii="Verdana" w:hAnsi="Verdana"/>
+          <w:color w:val="000000"/>
+          <w:sz w:val="18"/>
+          <w:szCs w:val="18"/>
+        </w:rPr>
+        <w:t> </w:t>
+      </w:r>
+    </w:p>
+    <w:p>
+      <w:pPr>
+        <w:rPr>
+          <w:rFonts w:ascii="Verdana" w:hAnsi="Verdana"/>
+          <w:color w:val="000000"/>
+          <w:sz w:val="21"/>
+          <w:szCs w:val="21"/>
+          <w:shd w:val="clear" w:color="auto" w:fill="DEDEDE"/>
+        </w:rPr>
+      </w:pPr>
+      <w:proofErr w:type="gramStart"/>
+      <w:r>
+        <w:rPr>
+          <w:rFonts w:ascii="Verdana" w:hAnsi="Verdana"/>
+          <w:color w:val="000000"/>
+          <w:sz w:val="21"/>
+          <w:szCs w:val="21"/>
+          <w:shd w:val="clear" w:color="auto" w:fill="DEDEDE"/>
+        </w:rPr>
+        <w:lastRenderedPageBreak/>
+        <w:t>by</w:t>
+      </w:r>
+      <w:proofErr w:type="gramEnd"/>
+      <w:r>
+        <w:rPr>
+          <w:rFonts w:ascii="Verdana" w:hAnsi="Verdana"/>
+          <w:color w:val="000000"/>
+          <w:sz w:val="21"/>
+          <w:szCs w:val="21"/>
+          <w:shd w:val="clear" w:color="auto" w:fill="DEDEDE"/>
+        </w:rPr>
+        <w:t xml:space="preserve"> Maya Angelou |  | Touched by An Angel </w:t>
+      </w:r>
+    </w:p>
+    <w:p>
+      <w:pPr>
+        <w:rPr>
+          <w:rFonts w:ascii="Verdana" w:hAnsi="Verdana"/>
+          <w:color w:val="000000"/>
+          <w:sz w:val="21"/>
+          <w:szCs w:val="21"/>
+          <w:shd w:val="clear" w:color="auto" w:fill="DEDEDE"/>
+        </w:rPr>
+      </w:pPr>
+      <w:r>
+        <w:rPr>
+          <w:rFonts w:ascii="Verdana" w:hAnsi="Verdana"/>
+          <w:color w:val="000000"/>
+          <w:sz w:val="21"/>
+          <w:szCs w:val="21"/>
+          <w:shd w:val="clear" w:color="auto" w:fill="DEDEDE"/>
+        </w:rPr>
+        <w:t xml:space="preserve">We, unaccustomed to courage </w:t>
+      </w:r>
+    </w:p>
+    <w:p>
+      <w:pPr>
+        <w:rPr>
+          <w:rFonts w:ascii="Verdana" w:hAnsi="Verdana"/>
+          <w:color w:val="000000"/>
+          <w:sz w:val="21"/>
+          <w:szCs w:val="21"/>
+          <w:shd w:val="clear" w:color="auto" w:fill="DEDEDE"/>
+        </w:rPr>
+      </w:pPr>
+      <w:proofErr w:type="gramStart"/>
+      <w:r>
+        <w:rPr>
+          <w:rFonts w:ascii="Verdana" w:hAnsi="Verdana"/>
+          <w:color w:val="000000"/>
+          <w:sz w:val="21"/>
+          <w:szCs w:val="21"/>
+          <w:shd w:val="clear" w:color="auto" w:fill="DEDEDE"/>
+        </w:rPr>
+        <w:t>exiles</w:t>
+      </w:r>
+      <w:proofErr w:type="gramEnd"/>
+      <w:r>
+        <w:rPr>
+          <w:rFonts w:ascii="Verdana" w:hAnsi="Verdana"/>
+          <w:color w:val="000000"/>
+          <w:sz w:val="21"/>
+          <w:szCs w:val="21"/>
+          <w:shd w:val="clear" w:color="auto" w:fill="DEDEDE"/>
+        </w:rPr>
+        <w:t xml:space="preserve"> from delight </w:t>
+      </w:r>
+    </w:p>
+    <w:p>
+      <w:pPr>
+        <w:rPr>
+          <w:rFonts w:ascii="Verdana" w:hAnsi="Verdana"/>
+          <w:color w:val="000000"/>
+          <w:sz w:val="21"/>
+          <w:szCs w:val="21"/>
+          <w:shd w:val="clear" w:color="auto" w:fill="DEDEDE"/>
+        </w:rPr>
+      </w:pPr>
+      <w:proofErr w:type="gramStart"/>
+      <w:r>
+        <w:rPr>
+          <w:rFonts w:ascii="Verdana" w:hAnsi="Verdana"/>
+          <w:color w:val="000000"/>
+          <w:sz w:val="21"/>
+          <w:szCs w:val="21"/>
+          <w:shd w:val="clear" w:color="auto" w:fill="DEDEDE"/>
+        </w:rPr>
+        <w:t>live</w:t>
+      </w:r>
+      <w:proofErr w:type="gramEnd"/>
+      <w:r>
+        <w:rPr>
+          <w:rFonts w:ascii="Verdana" w:hAnsi="Verdana"/>
+          <w:color w:val="000000"/>
+          <w:sz w:val="21"/>
+          <w:szCs w:val="21"/>
+          <w:shd w:val="clear" w:color="auto" w:fill="DEDEDE"/>
+        </w:rPr>
+        <w:t xml:space="preserve"> coiled in shells of loneliness </w:t>
+      </w:r>
+    </w:p>
+    <w:p>
+      <w:pPr>
+        <w:rPr>
+          <w:rFonts w:ascii="Verdana" w:hAnsi="Verdana"/>
+          <w:color w:val="000000"/>
+          <w:sz w:val="21"/>
+          <w:szCs w:val="21"/>
+          <w:shd w:val="clear" w:color="auto" w:fill="DEDEDE"/>
+        </w:rPr>
+      </w:pPr>
+      <w:proofErr w:type="gramStart"/>
+      <w:r>
+        <w:rPr>
+          <w:rFonts w:ascii="Verdana" w:hAnsi="Verdana"/>
+          <w:color w:val="000000"/>
+          <w:sz w:val="21"/>
+          <w:szCs w:val="21"/>
+          <w:shd w:val="clear" w:color="auto" w:fill="DEDEDE"/>
+        </w:rPr>
+        <w:t>until</w:t>
+      </w:r>
+      <w:proofErr w:type="gramEnd"/>
+      <w:r>
+        <w:rPr>
+          <w:rFonts w:ascii="Verdana" w:hAnsi="Verdana"/>
+          <w:color w:val="000000"/>
+          <w:sz w:val="21"/>
+          <w:szCs w:val="21"/>
+          <w:shd w:val="clear" w:color="auto" w:fill="DEDEDE"/>
+        </w:rPr>
+        <w:t xml:space="preserve"> love leaves its high holy temple </w:t>
+      </w:r>
+    </w:p>
+    <w:p>
+      <w:pPr>
+        <w:rPr>
+          <w:rFonts w:ascii="Verdana" w:hAnsi="Verdana"/>
+          <w:color w:val="000000"/>
+          <w:sz w:val="21"/>
+          <w:szCs w:val="21"/>
+          <w:shd w:val="clear" w:color="auto" w:fill="DEDEDE"/>
+        </w:rPr>
+      </w:pPr>
+      <w:proofErr w:type="gramStart"/>
+      <w:r>
+        <w:rPr>
+          <w:rFonts w:ascii="Verdana" w:hAnsi="Verdana"/>
+          <w:color w:val="000000"/>
+          <w:sz w:val="21"/>
+          <w:szCs w:val="21"/>
+          <w:shd w:val="clear" w:color="auto" w:fill="DEDEDE"/>
+        </w:rPr>
+        <w:t>and</w:t>
+      </w:r>
+      <w:proofErr w:type="gramEnd"/>
+      <w:r>
+        <w:rPr>
+          <w:rFonts w:ascii="Verdana" w:hAnsi="Verdana"/>
+          <w:color w:val="000000"/>
+          <w:sz w:val="21"/>
+          <w:szCs w:val="21"/>
+          <w:shd w:val="clear" w:color="auto" w:fill="DEDEDE"/>
+        </w:rPr>
+        <w:t xml:space="preserve"> comes into our sight to liberate us into life.</w:t>
+      </w:r>
+    </w:p>
+    <w:p>
+      <w:pPr>
+        <w:rPr>
+          <w:rFonts w:ascii="Verdana" w:hAnsi="Verdana"/>
+          <w:color w:val="000000"/>
+          <w:sz w:val="21"/>
+          <w:szCs w:val="21"/>
+          <w:shd w:val="clear" w:color="auto" w:fill="DEDEDE"/>
+        </w:rPr>
+      </w:pPr>
+    </w:p>
+    <w:p>
+      <w:pPr>
+        <w:rPr>
+          <w:rFonts w:ascii="Verdana" w:hAnsi="Verdana"/>
+          <w:color w:val="000000"/>
+          <w:sz w:val="21"/>
+          <w:szCs w:val="21"/>
+          <w:shd w:val="clear" w:color="auto" w:fill="DEDEDE"/>
+        </w:rPr>
+      </w:pPr>
+      <w:r>
+        <w:rPr>
+          <w:rFonts w:ascii="Verdana" w:hAnsi="Verdana"/>
+          <w:color w:val="000000"/>
+          <w:sz w:val="21"/>
+          <w:szCs w:val="21"/>
+          <w:shd w:val="clear" w:color="auto" w:fill="DEDEDE"/>
+        </w:rPr>
+        <w:t xml:space="preserve"> Love arrives </w:t>
+      </w:r>
+    </w:p>
+    <w:p>
+      <w:pPr>
+        <w:rPr>
+          <w:rFonts w:ascii="Verdana" w:hAnsi="Verdana"/>
+          <w:color w:val="000000"/>
+          <w:sz w:val="21"/>
+          <w:szCs w:val="21"/>
+          <w:shd w:val="clear" w:color="auto" w:fill="DEDEDE"/>
+        </w:rPr>
+      </w:pPr>
+      <w:proofErr w:type="gramStart"/>
+      <w:r>
+        <w:rPr>
+          <w:rFonts w:ascii="Verdana" w:hAnsi="Verdana"/>
+          <w:color w:val="000000"/>
+          <w:sz w:val="21"/>
+          <w:szCs w:val="21"/>
+          <w:shd w:val="clear" w:color="auto" w:fill="DEDEDE"/>
+        </w:rPr>
+        <w:t>and</w:t>
+      </w:r>
+      <w:proofErr w:type="gramEnd"/>
+      <w:r>
+        <w:rPr>
+          <w:rFonts w:ascii="Verdana" w:hAnsi="Verdana"/>
+          <w:color w:val="000000"/>
+          <w:sz w:val="21"/>
+          <w:szCs w:val="21"/>
+          <w:shd w:val="clear" w:color="auto" w:fill="DEDEDE"/>
+        </w:rPr>
+        <w:t xml:space="preserve"> in its train come ecstasies </w:t>
+      </w:r>
+    </w:p>
+    <w:p>
+      <w:pPr>
+        <w:rPr>
+          <w:rFonts w:ascii="Verdana" w:hAnsi="Verdana"/>
+          <w:color w:val="000000"/>
+          <w:sz w:val="21"/>
+          <w:szCs w:val="21"/>
+          <w:shd w:val="clear" w:color="auto" w:fill="DEDEDE"/>
+        </w:rPr>
+      </w:pPr>
+      <w:proofErr w:type="gramStart"/>
+      <w:r>
+        <w:rPr>
+          <w:rFonts w:ascii="Verdana" w:hAnsi="Verdana"/>
+          <w:color w:val="000000"/>
+          <w:sz w:val="21"/>
+          <w:szCs w:val="21"/>
+          <w:shd w:val="clear" w:color="auto" w:fill="DEDEDE"/>
+        </w:rPr>
+        <w:t>old</w:t>
+      </w:r>
+      <w:proofErr w:type="gramEnd"/>
+      <w:r>
+        <w:rPr>
+          <w:rFonts w:ascii="Verdana" w:hAnsi="Verdana"/>
+          <w:color w:val="000000"/>
+          <w:sz w:val="21"/>
+          <w:szCs w:val="21"/>
+          <w:shd w:val="clear" w:color="auto" w:fill="DEDEDE"/>
+        </w:rPr>
+        <w:t xml:space="preserve"> memories of pleasure</w:t>
+      </w:r>
+    </w:p>
+    <w:p>
+      <w:pPr>
+        <w:rPr>
+          <w:rFonts w:ascii="Verdana" w:hAnsi="Verdana"/>
+          <w:color w:val="000000"/>
+          <w:sz w:val="21"/>
+          <w:szCs w:val="21"/>
+          <w:shd w:val="clear" w:color="auto" w:fill="DEDEDE"/>
+        </w:rPr>
+      </w:pPr>
+      <w:r>
+        <w:rPr>
+          <w:rFonts w:ascii="Verdana" w:hAnsi="Verdana"/>
+          <w:color w:val="000000"/>
+          <w:sz w:val="21"/>
+          <w:szCs w:val="21"/>
+          <w:shd w:val="clear" w:color="auto" w:fill="DEDEDE"/>
+        </w:rPr>
+        <w:t xml:space="preserve"> </w:t>
+      </w:r>
+      <w:proofErr w:type="gramStart"/>
+      <w:r>
+        <w:rPr>
+          <w:rFonts w:ascii="Verdana" w:hAnsi="Verdana"/>
+          <w:color w:val="000000"/>
+          <w:sz w:val="21"/>
+          <w:szCs w:val="21"/>
+          <w:shd w:val="clear" w:color="auto" w:fill="DEDEDE"/>
+        </w:rPr>
+        <w:t>ancient</w:t>
+      </w:r>
+      <w:proofErr w:type="gramEnd"/>
+      <w:r>
+        <w:rPr>
+          <w:rFonts w:ascii="Verdana" w:hAnsi="Verdana"/>
+          <w:color w:val="000000"/>
+          <w:sz w:val="21"/>
+          <w:szCs w:val="21"/>
+          <w:shd w:val="clear" w:color="auto" w:fill="DEDEDE"/>
+        </w:rPr>
+        <w:t xml:space="preserve"> histories of pain. </w:t>
+      </w:r>
+    </w:p>
+    <w:p>
+      <w:pPr>
+        <w:rPr>
+          <w:rFonts w:ascii="Verdana" w:hAnsi="Verdana"/>
+          <w:color w:val="000000"/>
+          <w:sz w:val="21"/>
+          <w:szCs w:val="21"/>
+          <w:shd w:val="clear" w:color="auto" w:fill="DEDEDE"/>
+        </w:rPr>
+      </w:pPr>
+      <w:r>
+        <w:rPr>
+          <w:rFonts w:ascii="Verdana" w:hAnsi="Verdana"/>
+          <w:color w:val="000000"/>
+          <w:sz w:val="21"/>
+          <w:szCs w:val="21"/>
+          <w:shd w:val="clear" w:color="auto" w:fill="DEDEDE"/>
+        </w:rPr>
+        <w:t xml:space="preserve">Yet if we are bold, </w:t>
+      </w:r>
+    </w:p>
+    <w:p>
+      <w:pPr>
+        <w:rPr>
+          <w:rFonts w:ascii="Verdana" w:hAnsi="Verdana"/>
+          <w:color w:val="000000"/>
+          <w:sz w:val="21"/>
+          <w:szCs w:val="21"/>
+          <w:shd w:val="clear" w:color="auto" w:fill="DEDEDE"/>
+        </w:rPr>
+      </w:pPr>
+      <w:proofErr w:type="gramStart"/>
+      <w:r>
+        <w:rPr>
+          <w:rFonts w:ascii="Verdana" w:hAnsi="Verdana"/>
+          <w:color w:val="000000"/>
+          <w:sz w:val="21"/>
+          <w:szCs w:val="21"/>
+          <w:shd w:val="clear" w:color="auto" w:fill="DEDEDE"/>
+        </w:rPr>
+        <w:t>love</w:t>
+      </w:r>
+      <w:proofErr w:type="gramEnd"/>
+      <w:r>
+        <w:rPr>
+          <w:rFonts w:ascii="Verdana" w:hAnsi="Verdana"/>
+          <w:color w:val="000000"/>
+          <w:sz w:val="21"/>
+          <w:szCs w:val="21"/>
+          <w:shd w:val="clear" w:color="auto" w:fill="DEDEDE"/>
+        </w:rPr>
+        <w:t xml:space="preserve"> strikes away the chains of fear </w:t>
+      </w:r>
+    </w:p>
+    <w:p>
+      <w:pPr>
+        <w:rPr>
+          <w:rFonts w:ascii="Verdana" w:hAnsi="Verdana"/>
+          <w:color w:val="000000"/>
+          <w:sz w:val="21"/>
+          <w:szCs w:val="21"/>
+          <w:shd w:val="clear" w:color="auto" w:fill="DEDEDE"/>
+        </w:rPr>
+      </w:pPr>
+      <w:proofErr w:type="gramStart"/>
+      <w:r>
+        <w:rPr>
+          <w:rFonts w:ascii="Verdana" w:hAnsi="Verdana"/>
+          <w:color w:val="000000"/>
+          <w:sz w:val="21"/>
+          <w:szCs w:val="21"/>
+          <w:shd w:val="clear" w:color="auto" w:fill="DEDEDE"/>
+        </w:rPr>
+        <w:t>from</w:t>
+      </w:r>
+      <w:proofErr w:type="gramEnd"/>
+      <w:r>
+        <w:rPr>
+          <w:rFonts w:ascii="Verdana" w:hAnsi="Verdana"/>
+          <w:color w:val="000000"/>
+          <w:sz w:val="21"/>
+          <w:szCs w:val="21"/>
+          <w:shd w:val="clear" w:color="auto" w:fill="DEDEDE"/>
+        </w:rPr>
+        <w:t xml:space="preserve"> our souls. </w:t>
+      </w:r>
+    </w:p>
+    <w:p>
+      <w:pPr>
+        <w:rPr>
+          <w:rFonts w:ascii="Verdana" w:hAnsi="Verdana"/>
+          <w:color w:val="000000"/>
+          <w:sz w:val="21"/>
+          <w:szCs w:val="21"/>
+          <w:shd w:val="clear" w:color="auto" w:fill="DEDEDE"/>
+        </w:rPr>
+      </w:pPr>
+    </w:p>
+    <w:p>
+      <w:pPr>
+        <w:rPr>
+          <w:rFonts w:ascii="Verdana" w:hAnsi="Verdana"/>
+          <w:color w:val="000000"/>
+          <w:sz w:val="21"/>
+          <w:szCs w:val="21"/>
+          <w:shd w:val="clear" w:color="auto" w:fill="DEDEDE"/>
+        </w:rPr>
+      </w:pPr>
+      <w:r>
+        <w:rPr>
+          <w:rFonts w:ascii="Verdana" w:hAnsi="Verdana"/>
+          <w:color w:val="000000"/>
+          <w:sz w:val="21"/>
+          <w:szCs w:val="21"/>
+          <w:shd w:val="clear" w:color="auto" w:fill="DEDEDE"/>
+        </w:rPr>
+        <w:t>We are weaned from our timidity</w:t>
+      </w:r>
+    </w:p>
+    <w:p>
+      <w:pPr>
+        <w:rPr>
+          <w:rFonts w:ascii="Verdana" w:hAnsi="Verdana"/>
+          <w:color w:val="000000"/>
+          <w:sz w:val="21"/>
+          <w:szCs w:val="21"/>
+          <w:shd w:val="clear" w:color="auto" w:fill="DEDEDE"/>
+        </w:rPr>
+      </w:pPr>
+      <w:r>
+        <w:rPr>
+          <w:rFonts w:ascii="Verdana" w:hAnsi="Verdana"/>
+          <w:color w:val="000000"/>
+          <w:sz w:val="21"/>
+          <w:szCs w:val="21"/>
+          <w:shd w:val="clear" w:color="auto" w:fill="DEDEDE"/>
+        </w:rPr>
+        <w:t xml:space="preserve"> In the flush of love's light </w:t>
+      </w:r>
+    </w:p>
+    <w:p>
+      <w:pPr>
+        <w:rPr>
+          <w:rFonts w:ascii="Verdana" w:hAnsi="Verdana"/>
+          <w:color w:val="000000"/>
+          <w:sz w:val="21"/>
+          <w:szCs w:val="21"/>
+          <w:shd w:val="clear" w:color="auto" w:fill="DEDEDE"/>
+        </w:rPr>
+      </w:pPr>
+      <w:proofErr w:type="gramStart"/>
+      <w:r>
+        <w:rPr>
+          <w:rFonts w:ascii="Verdana" w:hAnsi="Verdana"/>
+          <w:color w:val="000000"/>
+          <w:sz w:val="21"/>
+          <w:szCs w:val="21"/>
+          <w:shd w:val="clear" w:color="auto" w:fill="DEDEDE"/>
+        </w:rPr>
+        <w:t>we</w:t>
+      </w:r>
+      <w:proofErr w:type="gramEnd"/>
+      <w:r>
+        <w:rPr>
+          <w:rFonts w:ascii="Verdana" w:hAnsi="Verdana"/>
+          <w:color w:val="000000"/>
+          <w:sz w:val="21"/>
+          <w:szCs w:val="21"/>
+          <w:shd w:val="clear" w:color="auto" w:fill="DEDEDE"/>
+        </w:rPr>
+        <w:t xml:space="preserve"> dare be brave </w:t>
+      </w:r>
+    </w:p>
+    <w:p>
+      <w:pPr>
+        <w:rPr>
+          <w:rFonts w:ascii="Verdana" w:hAnsi="Verdana"/>
+          <w:color w:val="000000"/>
+          <w:sz w:val="21"/>
+          <w:szCs w:val="21"/>
+          <w:shd w:val="clear" w:color="auto" w:fill="DEDEDE"/>
+        </w:rPr>
+      </w:pPr>
+      <w:r>
+        <w:rPr>
+          <w:rFonts w:ascii="Verdana" w:hAnsi="Verdana"/>
+          <w:color w:val="000000"/>
+          <w:sz w:val="21"/>
+          <w:szCs w:val="21"/>
+          <w:shd w:val="clear" w:color="auto" w:fill="DEDEDE"/>
+        </w:rPr>
+        <w:t xml:space="preserve">And suddenly we see </w:t>
+      </w:r>
+    </w:p>
+    <w:p>
+      <w:pPr>
+        <w:rPr>
+          <w:rFonts w:ascii="Verdana" w:hAnsi="Verdana"/>
+          <w:color w:val="000000"/>
+          <w:sz w:val="21"/>
+          <w:szCs w:val="21"/>
+          <w:shd w:val="clear" w:color="auto" w:fill="DEDEDE"/>
+        </w:rPr>
+      </w:pPr>
+      <w:proofErr w:type="gramStart"/>
+      <w:r>
+        <w:rPr>
+          <w:rFonts w:ascii="Verdana" w:hAnsi="Verdana"/>
+          <w:color w:val="000000"/>
+          <w:sz w:val="21"/>
+          <w:szCs w:val="21"/>
+          <w:shd w:val="clear" w:color="auto" w:fill="DEDEDE"/>
+        </w:rPr>
+        <w:t>that</w:t>
+      </w:r>
+      <w:proofErr w:type="gramEnd"/>
+      <w:r>
+        <w:rPr>
+          <w:rFonts w:ascii="Verdana" w:hAnsi="Verdana"/>
+          <w:color w:val="000000"/>
+          <w:sz w:val="21"/>
+          <w:szCs w:val="21"/>
+          <w:shd w:val="clear" w:color="auto" w:fill="DEDEDE"/>
+        </w:rPr>
+        <w:t xml:space="preserve"> love costs all we are </w:t>
+      </w:r>
+    </w:p>
+    <w:p>
+      <w:pPr>
+        <w:rPr>
+          <w:rFonts w:ascii="Verdana" w:hAnsi="Verdana"/>
+          <w:color w:val="000000"/>
+          <w:sz w:val="21"/>
+          <w:szCs w:val="21"/>
+          <w:shd w:val="clear" w:color="auto" w:fill="DEDEDE"/>
+        </w:rPr>
+      </w:pPr>
+      <w:proofErr w:type="gramStart"/>
+      <w:r>
+        <w:rPr>
+          <w:rFonts w:ascii="Verdana" w:hAnsi="Verdana"/>
+          <w:color w:val="000000"/>
+          <w:sz w:val="21"/>
+          <w:szCs w:val="21"/>
+          <w:shd w:val="clear" w:color="auto" w:fill="DEDEDE"/>
+        </w:rPr>
+        <w:t>and</w:t>
+      </w:r>
+      <w:proofErr w:type="gramEnd"/>
+      <w:r>
+        <w:rPr>
+          <w:rFonts w:ascii="Verdana" w:hAnsi="Verdana"/>
+          <w:color w:val="000000"/>
+          <w:sz w:val="21"/>
+          <w:szCs w:val="21"/>
+          <w:shd w:val="clear" w:color="auto" w:fill="DEDEDE"/>
+        </w:rPr>
+        <w:t xml:space="preserve"> will ever be. </w:t>
+      </w:r>
+    </w:p>
+    <w:p>
+      <w:pPr>
+        <w:rPr>
+          <w:rFonts w:ascii="Verdana" w:hAnsi="Verdana"/>
+          <w:color w:val="000000"/>
+          <w:sz w:val="21"/>
+          <w:szCs w:val="21"/>
+          <w:shd w:val="clear" w:color="auto" w:fill="DEDEDE"/>
+        </w:rPr>
+      </w:pPr>
+      <w:r>
+        <w:rPr>
+          <w:rFonts w:ascii="Verdana" w:hAnsi="Verdana"/>
+          <w:color w:val="000000"/>
+          <w:sz w:val="21"/>
+          <w:szCs w:val="21"/>
+          <w:shd w:val="clear" w:color="auto" w:fill="DEDEDE"/>
+        </w:rPr>
+        <w:t xml:space="preserve">Yet it is only love </w:t>
+      </w:r>
+    </w:p>
     <w:p>
       <w:bookmarkStart w:id="48" w:name="_GoBack"/>
       <w:bookmarkEnd w:id="48"/>
+      <w:proofErr w:type="gramStart"/>
+      <w:r>
+        <w:rPr>
+          <w:rFonts w:ascii="Verdana" w:hAnsi="Verdana"/>
+          <w:color w:val="000000"/>
+          <w:sz w:val="21"/>
+          <w:szCs w:val="21"/>
+          <w:shd w:val="clear" w:color="auto" w:fill="DEDEDE"/>
+        </w:rPr>
+        <w:t>which</w:t>
+      </w:r>
+      <w:proofErr w:type="gramEnd"/>
+      <w:r>
+        <w:rPr>
+          <w:rFonts w:ascii="Verdana" w:hAnsi="Verdana"/>
+          <w:color w:val="000000"/>
+          <w:sz w:val="21"/>
+          <w:szCs w:val="21"/>
+          <w:shd w:val="clear" w:color="auto" w:fill="DEDEDE"/>
+        </w:rPr>
+        <w:t xml:space="preserve"> sets us free.</w:t>
+      </w:r>
+      <w:r>
+        <w:rPr>
+          <w:rFonts w:ascii="Verdana" w:hAnsi="Verdana"/>
+          <w:color w:val="000000"/>
+          <w:sz w:val="21"/>
+          <w:szCs w:val="21"/>
+        </w:rPr>
+        <w:br/>
+      </w:r>
+      <w:r>
+        <w:rPr>
+          <w:rFonts w:ascii="Verdana" w:hAnsi="Verdana"/>
+          <w:color w:val="000000"/>
+          <w:sz w:val="21"/>
+          <w:szCs w:val="21"/>
+        </w:rPr>
+        <w:br/>
+      </w:r>
     </w:p>
     <w:sectPr>
       <w:pgSz w:w="12240" w:h="15840"/>
@@ -13287,6 +14392,29 @@
       <w:color w:val="4F81BD" w:themeColor="accent1"/>
       <w:sz w:val="26"/>
       <w:szCs w:val="26"/>
+    </w:rPr>
+  </w:style>
+  <w:style w:type="paragraph" w:styleId="Heading3">
+    <w:name w:val="heading 3"/>
+    <w:basedOn w:val="Normal"/>
+    <w:next w:val="Normal"/>
+    <w:link w:val="Heading3Char"/>
+    <w:uiPriority w:val="9"/>
+    <w:semiHidden/>
+    <w:unhideWhenUsed/>
+    <w:qFormat/>
+    <w:rsid w:val="007C4809"/>
+    <w:pPr>
+      <w:keepNext/>
+      <w:keepLines/>
+      <w:spacing w:before="200" w:after="0"/>
+      <w:outlineLvl w:val="2"/>
+    </w:pPr>
+    <w:rPr>
+      <w:rFonts w:asciiTheme="majorHAnsi" w:eastAsiaTheme="majorEastAsia" w:hAnsiTheme="majorHAnsi" w:cstheme="majorBidi"/>
+      <w:b/>
+      <w:bCs/>
+      <w:color w:val="4F81BD" w:themeColor="accent1"/>
     </w:rPr>
   </w:style>
   <w:style w:type="paragraph" w:styleId="Heading4">
@@ -13507,6 +14635,20 @@
       <w:color w:val="4F81BD" w:themeColor="accent1"/>
     </w:rPr>
   </w:style>
+  <w:style w:type="character" w:customStyle="1" w:styleId="Heading3Char">
+    <w:name w:val="Heading 3 Char"/>
+    <w:basedOn w:val="DefaultParagraphFont"/>
+    <w:link w:val="Heading3"/>
+    <w:uiPriority w:val="9"/>
+    <w:semiHidden/>
+    <w:rsid w:val="007C4809"/>
+    <w:rPr>
+      <w:rFonts w:asciiTheme="majorHAnsi" w:eastAsiaTheme="majorEastAsia" w:hAnsiTheme="majorHAnsi" w:cstheme="majorBidi"/>
+      <w:b/>
+      <w:bCs/>
+      <w:color w:val="4F81BD" w:themeColor="accent1"/>
+    </w:rPr>
+  </w:style>
 </w:styles>
 </file>
 
@@ -13713,6 +14855,29 @@
       <w:color w:val="4F81BD" w:themeColor="accent1"/>
       <w:sz w:val="26"/>
       <w:szCs w:val="26"/>
+    </w:rPr>
+  </w:style>
+  <w:style w:type="paragraph" w:styleId="Heading3">
+    <w:name w:val="heading 3"/>
+    <w:basedOn w:val="Normal"/>
+    <w:next w:val="Normal"/>
+    <w:link w:val="Heading3Char"/>
+    <w:uiPriority w:val="9"/>
+    <w:semiHidden/>
+    <w:unhideWhenUsed/>
+    <w:qFormat/>
+    <w:rsid w:val="007C4809"/>
+    <w:pPr>
+      <w:keepNext/>
+      <w:keepLines/>
+      <w:spacing w:before="200" w:after="0"/>
+      <w:outlineLvl w:val="2"/>
+    </w:pPr>
+    <w:rPr>
+      <w:rFonts w:asciiTheme="majorHAnsi" w:eastAsiaTheme="majorEastAsia" w:hAnsiTheme="majorHAnsi" w:cstheme="majorBidi"/>
+      <w:b/>
+      <w:bCs/>
+      <w:color w:val="4F81BD" w:themeColor="accent1"/>
     </w:rPr>
   </w:style>
   <w:style w:type="paragraph" w:styleId="Heading4">
@@ -13930,6 +15095,20 @@
       <w:bCs/>
       <w:i/>
       <w:iCs/>
+      <w:color w:val="4F81BD" w:themeColor="accent1"/>
+    </w:rPr>
+  </w:style>
+  <w:style w:type="character" w:customStyle="1" w:styleId="Heading3Char">
+    <w:name w:val="Heading 3 Char"/>
+    <w:basedOn w:val="DefaultParagraphFont"/>
+    <w:link w:val="Heading3"/>
+    <w:uiPriority w:val="9"/>
+    <w:semiHidden/>
+    <w:rsid w:val="007C4809"/>
+    <w:rPr>
+      <w:rFonts w:asciiTheme="majorHAnsi" w:eastAsiaTheme="majorEastAsia" w:hAnsiTheme="majorHAnsi" w:cstheme="majorBidi"/>
+      <w:b/>
+      <w:bCs/>
       <w:color w:val="4F81BD" w:themeColor="accent1"/>
     </w:rPr>
   </w:style>

</xml_diff>